<commit_message>
BAMM and DR code
</commit_message>
<xml_diff>
--- a/Text/Analysis Plan.docx
+++ b/Text/Analysis Plan.docx
@@ -110,7 +110,15 @@
     <w:p/>
     <w:p>
       <w:r>
-        <w:t xml:space="preserve">My second graph will be log of body mass on x-axis and brain mass on y-axis. The points will be drawn for each group of mammals in different colors and a intercept line will be made for each group. R2 </w:t>
+        <w:t xml:space="preserve">My second graph will be log of body mass on x-axis and brain mass on y-axis. The points will be drawn for each group of mammals in different colors and </w:t>
+      </w:r>
+      <w:proofErr w:type="gramStart"/>
+      <w:r>
+        <w:t>a</w:t>
+      </w:r>
+      <w:proofErr w:type="gramEnd"/>
+      <w:r>
+        <w:t xml:space="preserve"> intercept line will be made for each group. R2 </w:t>
       </w:r>
       <w:r>
         <w:lastRenderedPageBreak/>
@@ -284,7 +292,52 @@
       <w:r>
         <w:fldChar w:fldCharType="end"/>
       </w:r>
-    </w:p>
+      <w:r>
+        <w:t>000.</w:t>
+      </w:r>
+    </w:p>
+    <w:p>
+      <w:hyperlink r:id="rId6" w:history="1">
+        <w:r>
+          <w:rPr>
+            <w:rStyle w:val="Hyperlink"/>
+          </w:rPr>
+          <w:t>https://storage.googleapis.com/plos-corpus-prod/10.1371/journal.pbio.2002792/2/pbio.2002792.pdf?X-Goog-Algorithm=GOOG4-RSA-SHA256&amp;X-Goog-Credential=wombat-sa%40plos-prod.iam.gserviceaccount.com%2F20210329%2Fauto%2Fstorage%2Fgoog4_request&amp;X-Goog-Date=20210329T115908Z&amp;X-Goog-Expires=3600&amp;X-Goog-SignedHeaders=host&amp;X-Goog-Signature=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</w:t>
+        </w:r>
+      </w:hyperlink>
+    </w:p>
+    <w:p/>
+    <w:p>
+      <w:hyperlink r:id="rId7" w:history="1">
+        <w:r>
+          <w:rPr>
+            <w:rStyle w:val="Hyperlink"/>
+          </w:rPr>
+          <w:t>https://sci-hub.st/10.1111/evo.13811</w:t>
+        </w:r>
+      </w:hyperlink>
+    </w:p>
+    <w:p>
+      <w:hyperlink r:id="rId8" w:history="1">
+        <w:r>
+          <w:rPr>
+            <w:rStyle w:val="Hyperlink"/>
+          </w:rPr>
+          <w:t>https://sci-hub.st/10.1086/589461</w:t>
+        </w:r>
+      </w:hyperlink>
+    </w:p>
+    <w:p>
+      <w:hyperlink r:id="rId9" w:history="1">
+        <w:r>
+          <w:rPr>
+            <w:rStyle w:val="Hyperlink"/>
+          </w:rPr>
+          <w:t>https://sci-hub.st/10.1086/589460</w:t>
+        </w:r>
+      </w:hyperlink>
+    </w:p>
+    <w:p/>
     <w:sectPr>
       <w:pgSz w:w="12240" w:h="15840"/>
       <w:pgMar w:top="1440" w:right="1440" w:bottom="1440" w:left="1440" w:header="720" w:footer="720" w:gutter="0"/>
@@ -733,6 +786,29 @@
       <w:ind w:left="720" w:hanging="720"/>
     </w:pPr>
   </w:style>
+  <w:style w:type="character" w:styleId="Hyperlink">
+    <w:name w:val="Hyperlink"/>
+    <w:basedOn w:val="DefaultParagraphFont"/>
+    <w:uiPriority w:val="99"/>
+    <w:unhideWhenUsed/>
+    <w:rsid w:val="003D2247"/>
+    <w:rPr>
+      <w:color w:val="0563C1" w:themeColor="hyperlink"/>
+      <w:u w:val="single"/>
+    </w:rPr>
+  </w:style>
+  <w:style w:type="character" w:styleId="UnresolvedMention">
+    <w:name w:val="Unresolved Mention"/>
+    <w:basedOn w:val="DefaultParagraphFont"/>
+    <w:uiPriority w:val="99"/>
+    <w:semiHidden/>
+    <w:unhideWhenUsed/>
+    <w:rsid w:val="003D2247"/>
+    <w:rPr>
+      <w:color w:val="605E5C"/>
+      <w:shd w:val="clear" w:color="auto" w:fill="E1DFDD"/>
+    </w:rPr>
+  </w:style>
 </w:styles>
 </file>
 

</xml_diff>

<commit_message>
Updated code and word doc
</commit_message>
<xml_diff>
--- a/Text/Analysis Plan.docx
+++ b/Text/Analysis Plan.docx
@@ -52,138 +52,6 @@
         </w:rPr>
       </w:pPr>
     </w:p>
-    <w:p>
-      <w:r>
-        <w:rPr>
-          <w:noProof/>
-        </w:rPr>
-        <w:drawing>
-          <wp:inline distT="0" distB="0" distL="0" distR="0" wp14:anchorId="6109AD8B" wp14:editId="0E08BB3A">
-            <wp:extent cx="5923280" cy="6087745"/>
-            <wp:effectExtent l="0" t="0" r="1270" b="8255"/>
-            <wp:docPr id="3" name="Picture 3"/>
-            <wp:cNvGraphicFramePr>
-              <a:graphicFrameLocks xmlns:a="http://schemas.openxmlformats.org/drawingml/2006/main" noChangeAspect="1"/>
-            </wp:cNvGraphicFramePr>
-            <a:graphic xmlns:a="http://schemas.openxmlformats.org/drawingml/2006/main">
-              <a:graphicData uri="http://schemas.openxmlformats.org/drawingml/2006/picture">
-                <pic:pic xmlns:pic="http://schemas.openxmlformats.org/drawingml/2006/picture">
-                  <pic:nvPicPr>
-                    <pic:cNvPr id="0" name="Picture 1"/>
-                    <pic:cNvPicPr>
-                      <a:picLocks noChangeAspect="1" noChangeArrowheads="1"/>
-                    </pic:cNvPicPr>
-                  </pic:nvPicPr>
-                  <pic:blipFill>
-                    <a:blip r:embed="rId4" cstate="print">
-                      <a:extLst>
-                        <a:ext uri="{28A0092B-C50C-407E-A947-70E740481C1C}">
-                          <a14:useLocalDpi xmlns:a14="http://schemas.microsoft.com/office/drawing/2010/main" val="0"/>
-                        </a:ext>
-                      </a:extLst>
-                    </a:blip>
-                    <a:srcRect/>
-                    <a:stretch>
-                      <a:fillRect/>
-                    </a:stretch>
-                  </pic:blipFill>
-                  <pic:spPr bwMode="auto">
-                    <a:xfrm>
-                      <a:off x="0" y="0"/>
-                      <a:ext cx="5923280" cy="6087745"/>
-                    </a:xfrm>
-                    <a:prstGeom prst="rect">
-                      <a:avLst/>
-                    </a:prstGeom>
-                    <a:noFill/>
-                    <a:ln>
-                      <a:noFill/>
-                    </a:ln>
-                  </pic:spPr>
-                </pic:pic>
-              </a:graphicData>
-            </a:graphic>
-          </wp:inline>
-        </w:drawing>
-      </w:r>
-    </w:p>
-    <w:p/>
-    <w:p>
-      <w:r>
-        <w:t xml:space="preserve">My second graph will be log of body mass on x-axis and brain mass on y-axis. The points will be drawn for each group of mammals in different colors and </w:t>
-      </w:r>
-      <w:proofErr w:type="gramStart"/>
-      <w:r>
-        <w:t>a</w:t>
-      </w:r>
-      <w:proofErr w:type="gramEnd"/>
-      <w:r>
-        <w:t xml:space="preserve"> intercept line will be made for each group. R2 </w:t>
-      </w:r>
-      <w:r>
-        <w:lastRenderedPageBreak/>
-        <w:t xml:space="preserve">values will be calculated to see which group has the most brain mass to body mass relation. </w:t>
-      </w:r>
-      <w:r>
-        <w:t xml:space="preserve">And how that relation is changing with evolution. </w:t>
-      </w:r>
-    </w:p>
-    <w:p>
-      <w:r>
-        <w:rPr>
-          <w:noProof/>
-        </w:rPr>
-        <w:drawing>
-          <wp:inline distT="0" distB="0" distL="0" distR="0" wp14:anchorId="3B12A541" wp14:editId="2DCAB64E">
-            <wp:extent cx="5939790" cy="5618480"/>
-            <wp:effectExtent l="0" t="0" r="3810" b="1270"/>
-            <wp:docPr id="4" name="Picture 4"/>
-            <wp:cNvGraphicFramePr>
-              <a:graphicFrameLocks xmlns:a="http://schemas.openxmlformats.org/drawingml/2006/main" noChangeAspect="1"/>
-            </wp:cNvGraphicFramePr>
-            <a:graphic xmlns:a="http://schemas.openxmlformats.org/drawingml/2006/main">
-              <a:graphicData uri="http://schemas.openxmlformats.org/drawingml/2006/picture">
-                <pic:pic xmlns:pic="http://schemas.openxmlformats.org/drawingml/2006/picture">
-                  <pic:nvPicPr>
-                    <pic:cNvPr id="0" name="Picture 2"/>
-                    <pic:cNvPicPr>
-                      <a:picLocks noChangeAspect="1" noChangeArrowheads="1"/>
-                    </pic:cNvPicPr>
-                  </pic:nvPicPr>
-                  <pic:blipFill>
-                    <a:blip r:embed="rId5">
-                      <a:extLst>
-                        <a:ext uri="{28A0092B-C50C-407E-A947-70E740481C1C}">
-                          <a14:useLocalDpi xmlns:a14="http://schemas.microsoft.com/office/drawing/2010/main" val="0"/>
-                        </a:ext>
-                      </a:extLst>
-                    </a:blip>
-                    <a:srcRect/>
-                    <a:stretch>
-                      <a:fillRect/>
-                    </a:stretch>
-                  </pic:blipFill>
-                  <pic:spPr bwMode="auto">
-                    <a:xfrm>
-                      <a:off x="0" y="0"/>
-                      <a:ext cx="5939790" cy="5618480"/>
-                    </a:xfrm>
-                    <a:prstGeom prst="rect">
-                      <a:avLst/>
-                    </a:prstGeom>
-                    <a:noFill/>
-                    <a:ln>
-                      <a:noFill/>
-                    </a:ln>
-                  </pic:spPr>
-                </pic:pic>
-              </a:graphicData>
-            </a:graphic>
-          </wp:inline>
-        </w:drawing>
-      </w:r>
-    </w:p>
-    <w:p/>
     <w:p/>
     <w:p>
       <w:pPr>
@@ -236,7 +104,6 @@
         <w:rPr>
           <w:rFonts w:ascii="Calibri" w:hAnsi="Calibri" w:cs="Calibri"/>
         </w:rPr>
-        <w:lastRenderedPageBreak/>
         <w:t>Heldstab, S. A., K. Isler, and C. P. van Schaik. 2018. Hibernation constrains brain size evolution in mammals. J. Evol. Biol. 31:1582–1588.</w:t>
       </w:r>
       <w:r>
@@ -297,7 +164,7 @@
       </w:r>
     </w:p>
     <w:p>
-      <w:hyperlink r:id="rId6" w:history="1">
+      <w:hyperlink r:id="rId4" w:history="1">
         <w:r>
           <w:rPr>
             <w:rStyle w:val="Hyperlink"/>
@@ -308,7 +175,7 @@
     </w:p>
     <w:p/>
     <w:p>
-      <w:hyperlink r:id="rId7" w:history="1">
+      <w:hyperlink r:id="rId5" w:history="1">
         <w:r>
           <w:rPr>
             <w:rStyle w:val="Hyperlink"/>
@@ -318,7 +185,7 @@
       </w:hyperlink>
     </w:p>
     <w:p>
-      <w:hyperlink r:id="rId8" w:history="1">
+      <w:hyperlink r:id="rId6" w:history="1">
         <w:r>
           <w:rPr>
             <w:rStyle w:val="Hyperlink"/>
@@ -328,7 +195,7 @@
       </w:hyperlink>
     </w:p>
     <w:p>
-      <w:hyperlink r:id="rId9" w:history="1">
+      <w:hyperlink r:id="rId7" w:history="1">
         <w:r>
           <w:rPr>
             <w:rStyle w:val="Hyperlink"/>
@@ -750,7 +617,6 @@
   <w:style w:type="character" w:default="1" w:styleId="DefaultParagraphFont">
     <w:name w:val="Default Paragraph Font"/>
     <w:uiPriority w:val="1"/>
-    <w:semiHidden/>
     <w:unhideWhenUsed/>
   </w:style>
   <w:style w:type="table" w:default="1" w:styleId="TableNormal">

</xml_diff>